<commit_message>
Update meeting minute 4, add task list for 4 members
</commit_message>
<xml_diff>
--- a/Document/Meeting minutes/Meeting minute 4.docx
+++ b/Document/Meeting minutes/Meeting minute 4.docx
@@ -444,15 +444,7 @@
           <w:sz w:val="24"/>
           <w:szCs w:val="24"/>
         </w:rPr>
-        <w:t xml:space="preserve">- </w:t>
-      </w:r>
-      <w:r>
-        <w:rPr>
-          <w:rFonts w:ascii="Cambria" w:hAnsi="Cambria"/>
-          <w:sz w:val="24"/>
-          <w:szCs w:val="24"/>
-        </w:rPr>
-        <w:t>Add description to waterfall model (customize it).</w:t>
+        <w:t>- Add description to waterfall model (customize it).</w:t>
       </w:r>
     </w:p>
     <w:p>
@@ -648,8 +640,6 @@
         </w:rPr>
         <w:t>- List detail fee.</w:t>
       </w:r>
-      <w:bookmarkStart w:id="0" w:name="_GoBack"/>
-      <w:bookmarkEnd w:id="0"/>
     </w:p>
     <w:p>
       <w:pPr>
@@ -704,7 +694,15 @@
           <w:sz w:val="24"/>
           <w:szCs w:val="24"/>
         </w:rPr>
-        <w:t>- Edit report 2</w:t>
+        <w:t xml:space="preserve">- </w:t>
+      </w:r>
+      <w:r>
+        <w:rPr>
+          <w:rFonts w:ascii="Cambria" w:hAnsi="Cambria"/>
+          <w:sz w:val="24"/>
+          <w:szCs w:val="24"/>
+        </w:rPr>
+        <w:t>Phúc: HTML user page.</w:t>
       </w:r>
     </w:p>
     <w:p>
@@ -731,32 +729,10 @@
           <w:sz w:val="24"/>
           <w:szCs w:val="24"/>
         </w:rPr>
-        <w:t>Create</w:t>
-      </w:r>
-      <w:r>
-        <w:rPr>
-          <w:rFonts w:ascii="Cambria" w:hAnsi="Cambria"/>
-          <w:sz w:val="24"/>
-          <w:szCs w:val="24"/>
-        </w:rPr>
-        <w:t xml:space="preserve"> prototype mobile </w:t>
-      </w:r>
-      <w:r>
-        <w:rPr>
-          <w:rFonts w:ascii="Cambria" w:hAnsi="Cambria"/>
-          <w:sz w:val="24"/>
-          <w:szCs w:val="24"/>
-        </w:rPr>
-        <w:t>for</w:t>
-      </w:r>
-      <w:r>
-        <w:rPr>
-          <w:rFonts w:ascii="Cambria" w:hAnsi="Cambria"/>
-          <w:sz w:val="24"/>
-          <w:szCs w:val="24"/>
-        </w:rPr>
-        <w:t xml:space="preserve"> user</w:t>
-      </w:r>
+        <w:t>Trung: HTML admin page, edit report 2, mobile user prototype</w:t>
+      </w:r>
+      <w:bookmarkStart w:id="0" w:name="_GoBack"/>
+      <w:bookmarkEnd w:id="0"/>
     </w:p>
     <w:p>
       <w:pPr>
@@ -774,7 +750,42 @@
           <w:sz w:val="24"/>
           <w:szCs w:val="24"/>
         </w:rPr>
-        <w:t>- Edit prototype web</w:t>
+        <w:t xml:space="preserve">- </w:t>
+      </w:r>
+      <w:r>
+        <w:rPr>
+          <w:rFonts w:ascii="Cambria" w:hAnsi="Cambria"/>
+          <w:sz w:val="24"/>
+          <w:szCs w:val="24"/>
+        </w:rPr>
+        <w:t>Kha: HTML public page + use case spec.</w:t>
+      </w:r>
+    </w:p>
+    <w:p>
+      <w:pPr>
+        <w:pStyle w:val="ListParagraph"/>
+        <w:spacing w:after="120" w:line="360" w:lineRule="auto"/>
+        <w:rPr>
+          <w:rFonts w:ascii="Cambria" w:hAnsi="Cambria"/>
+          <w:sz w:val="24"/>
+          <w:szCs w:val="24"/>
+        </w:rPr>
+      </w:pPr>
+      <w:r>
+        <w:rPr>
+          <w:rFonts w:ascii="Cambria" w:hAnsi="Cambria"/>
+          <w:sz w:val="24"/>
+          <w:szCs w:val="24"/>
+        </w:rPr>
+        <w:t xml:space="preserve">- </w:t>
+      </w:r>
+      <w:r>
+        <w:rPr>
+          <w:rFonts w:ascii="Cambria" w:hAnsi="Cambria"/>
+          <w:sz w:val="24"/>
+          <w:szCs w:val="24"/>
+        </w:rPr>
+        <w:t>Trí: Use case spec</w:t>
       </w:r>
     </w:p>
     <w:p>
@@ -883,6 +894,7 @@
           <w:sz w:val="24"/>
           <w:szCs w:val="24"/>
         </w:rPr>
+        <w:lastRenderedPageBreak/>
         <w:t>- Use case diagram</w:t>
       </w:r>
     </w:p>
@@ -902,7 +914,6 @@
           <w:sz w:val="24"/>
           <w:szCs w:val="24"/>
         </w:rPr>
-        <w:lastRenderedPageBreak/>
         <w:t>- Use case specification</w:t>
       </w:r>
     </w:p>

</xml_diff>